<commit_message>
bantu mas nunu mt02
</commit_message>
<xml_diff>
--- a/files/pengujian/template/mt01.docx
+++ b/files/pengujian/template/mt01.docx
@@ -12,16 +12,101 @@
         <w:rPr>
           <w:lang w:val="id-ID"/>
         </w:rPr>
-        <w:t>{name</w:t>
+        <w:t>{name}</w:t>
+      </w:r>
+    </w:p>
+    <w:p>
+      <w:pPr>
+        <w:rPr>
+          <w:lang w:val="id-ID"/>
+        </w:rPr>
+      </w:pPr>
+    </w:p>
+    <w:p>
+      <w:pPr>
+        <w:rPr>
+          <w:lang w:val="id-ID"/>
+        </w:rPr>
+      </w:pPr>
+    </w:p>
+    <w:p>
+      <w:pPr>
+        <w:rPr>
+          <w:sz w:val="96"/>
+          <w:szCs w:val="96"/>
+          <w:lang w:val="id-ID"/>
+        </w:rPr>
+      </w:pPr>
+      <w:r>
+        <w:rPr>
+          <w:sz w:val="96"/>
+          <w:szCs w:val="96"/>
+          <w:highlight w:val="red"/>
+          <w:lang w:val="id-ID"/>
+        </w:rPr>
+        <w:t>{name}</w:t>
+      </w:r>
+    </w:p>
+    <w:p>
+      <w:pPr>
+        <w:rPr>
+          <w:lang w:val="id-ID"/>
+        </w:rPr>
+      </w:pPr>
+    </w:p>
+    <w:p>
+      <w:pPr>
+        <w:rPr>
+          <w:sz w:val="96"/>
+          <w:szCs w:val="96"/>
+          <w:lang w:val="id-ID"/>
+        </w:rPr>
+      </w:pPr>
+      <w:r>
+        <w:rPr>
+          <w:sz w:val="96"/>
+          <w:szCs w:val="96"/>
+          <w:highlight w:val="red"/>
+          <w:lang w:val="id-ID"/>
+        </w:rPr>
+        <w:t>{</w:t>
+      </w:r>
+      <w:r>
+        <w:rPr>
+          <w:sz w:val="96"/>
+          <w:szCs w:val="96"/>
+          <w:highlight w:val="red"/>
+          <w:lang w:val="id-ID"/>
+        </w:rPr>
+        <w:t>nip</w:t>
+      </w:r>
+      <w:r>
+        <w:rPr>
+          <w:sz w:val="96"/>
+          <w:szCs w:val="96"/>
+          <w:highlight w:val="red"/>
+          <w:lang w:val="id-ID"/>
+        </w:rPr>
+        <w:t>nya</w:t>
       </w:r>
       <w:bookmarkStart w:id="0" w:name="_GoBack"/>
       <w:bookmarkEnd w:id="0"/>
       <w:r>
         <w:rPr>
+          <w:sz w:val="96"/>
+          <w:szCs w:val="96"/>
+          <w:highlight w:val="red"/>
           <w:lang w:val="id-ID"/>
         </w:rPr>
         <w:t>}</w:t>
       </w:r>
+    </w:p>
+    <w:p>
+      <w:pPr>
+        <w:rPr>
+          <w:lang w:val="id-ID"/>
+        </w:rPr>
+      </w:pPr>
     </w:p>
     <w:sectPr>
       <w:pgSz w:w="12240" w:h="15840"/>

</xml_diff>